<commit_message>
atualizando arquivos da lista
</commit_message>
<xml_diff>
--- a/felipe/Exercício 3.docx
+++ b/felipe/Exercício 3.docx
@@ -346,19 +346,7 @@
       <w:proofErr w:type="spellEnd"/>
       <w:proofErr w:type="gramEnd"/>
       <w:r>
-        <w:t>&lt;&lt;"</w:t>
-      </w:r>
-      <w:r>
-        <w:t xml:space="preserve">Valores arrecadados </w:t>
-      </w:r>
-      <w:r>
-        <w:t>separadament</w:t>
-      </w:r>
-      <w:r>
-        <w:t>e</w:t>
-      </w:r>
-      <w:r>
-        <w:t>: "&lt;&lt;p&lt;&lt;" R$ com camisetas pequenas, "&lt;&lt;m&lt;&lt;" R$ com camisetas médias e "&lt;&lt;g&lt;&lt;" R$ com camisetas grandes"&lt;&lt;</w:t>
+        <w:t>&lt;&lt;"Valores arrecadados separadamente: "&lt;&lt;p&lt;&lt;" R$ com camisetas pequenas, "&lt;&lt;m&lt;&lt;" R$ com camisetas médias e "&lt;&lt;g&lt;&lt;" R$ com camisetas grandes"&lt;&lt;</w:t>
       </w:r>
       <w:proofErr w:type="spellStart"/>
       <w:r>
@@ -402,8 +390,6 @@
       <w:r>
         <w:t>}</w:t>
       </w:r>
-    </w:p>
-    <w:p>
       <w:bookmarkStart w:id="0" w:name="_GoBack"/>
       <w:bookmarkEnd w:id="0"/>
     </w:p>

</xml_diff>